<commit_message>
Guided capstone project report
</commit_message>
<xml_diff>
--- a/BIG MOUNTAIN RESORT CAPSTONE PROJECT.docx
+++ b/BIG MOUNTAIN RESORT CAPSTONE PROJECT.docx
@@ -49,15 +49,39 @@
           <w:sz w:val="24"/>
           <w:szCs w:val="24"/>
         </w:rPr>
-        <w:t xml:space="preserve">ntain Resort, despite its facilities being among the top in the skiing resort market has not </w:t>
-      </w:r>
-      <w:r>
-        <w:rPr>
-          <w:rFonts w:ascii="Times New Roman" w:hAnsi="Times New Roman" w:cs="Times New Roman"/>
-          <w:sz w:val="24"/>
-          <w:szCs w:val="24"/>
-        </w:rPr>
-        <w:t>been able to maximize revenue</w:t>
+        <w:t xml:space="preserve">ntain Resort, despite its facilities being among the top in the skiing resort market </w:t>
+      </w:r>
+      <w:r>
+        <w:rPr>
+          <w:rFonts w:ascii="Times New Roman" w:hAnsi="Times New Roman" w:cs="Times New Roman"/>
+          <w:sz w:val="24"/>
+          <w:szCs w:val="24"/>
+        </w:rPr>
+        <w:t>was</w:t>
+      </w:r>
+      <w:r>
+        <w:rPr>
+          <w:rFonts w:ascii="Times New Roman" w:hAnsi="Times New Roman" w:cs="Times New Roman"/>
+          <w:sz w:val="24"/>
+          <w:szCs w:val="24"/>
+        </w:rPr>
+        <w:t xml:space="preserve"> </w:t>
+      </w:r>
+      <w:r>
+        <w:rPr>
+          <w:rFonts w:ascii="Times New Roman" w:hAnsi="Times New Roman" w:cs="Times New Roman"/>
+          <w:sz w:val="24"/>
+          <w:szCs w:val="24"/>
+        </w:rPr>
+        <w:t>not able</w:t>
+      </w:r>
+      <w:r>
+        <w:rPr>
+          <w:rFonts w:ascii="Times New Roman" w:hAnsi="Times New Roman" w:cs="Times New Roman"/>
+          <w:sz w:val="24"/>
+          <w:szCs w:val="24"/>
+        </w:rPr>
+        <w:t xml:space="preserve"> to maximize revenue</w:t>
       </w:r>
       <w:r>
         <w:rPr>
@@ -161,23 +185,55 @@
           <w:sz w:val="24"/>
           <w:szCs w:val="24"/>
         </w:rPr>
-        <w:t>To avert this problem, it was necessary to build a predictive model for ticket price based on a number of facilities owned by resorts in the market. This w</w:t>
-      </w:r>
-      <w:r>
-        <w:rPr>
-          <w:rFonts w:ascii="Times New Roman" w:hAnsi="Times New Roman" w:cs="Times New Roman"/>
-          <w:sz w:val="24"/>
-          <w:szCs w:val="24"/>
-        </w:rPr>
-        <w:t>ould</w:t>
-      </w:r>
-      <w:r>
-        <w:rPr>
-          <w:rFonts w:ascii="Times New Roman" w:hAnsi="Times New Roman" w:cs="Times New Roman"/>
-          <w:sz w:val="24"/>
-          <w:szCs w:val="24"/>
-        </w:rPr>
-        <w:t xml:space="preserve"> guide Big Mountain Resort to set a</w:t>
+        <w:t>To avert this problem, it was necessary to build a predictive model for</w:t>
+      </w:r>
+      <w:r>
+        <w:rPr>
+          <w:rFonts w:ascii="Times New Roman" w:hAnsi="Times New Roman" w:cs="Times New Roman"/>
+          <w:sz w:val="24"/>
+          <w:szCs w:val="24"/>
+        </w:rPr>
+        <w:t xml:space="preserve"> the</w:t>
+      </w:r>
+      <w:r>
+        <w:rPr>
+          <w:rFonts w:ascii="Times New Roman" w:hAnsi="Times New Roman" w:cs="Times New Roman"/>
+          <w:sz w:val="24"/>
+          <w:szCs w:val="24"/>
+        </w:rPr>
+        <w:t xml:space="preserve"> ticket price based on </w:t>
+      </w:r>
+      <w:r>
+        <w:rPr>
+          <w:rFonts w:ascii="Times New Roman" w:hAnsi="Times New Roman" w:cs="Times New Roman"/>
+          <w:sz w:val="24"/>
+          <w:szCs w:val="24"/>
+        </w:rPr>
+        <w:t>the</w:t>
+      </w:r>
+      <w:r>
+        <w:rPr>
+          <w:rFonts w:ascii="Times New Roman" w:hAnsi="Times New Roman" w:cs="Times New Roman"/>
+          <w:sz w:val="24"/>
+          <w:szCs w:val="24"/>
+        </w:rPr>
+        <w:t xml:space="preserve"> facilities owned by resorts in the market. Th</w:t>
+      </w:r>
+      <w:r>
+        <w:rPr>
+          <w:rFonts w:ascii="Times New Roman" w:hAnsi="Times New Roman" w:cs="Times New Roman"/>
+          <w:sz w:val="24"/>
+          <w:szCs w:val="24"/>
+        </w:rPr>
+        <w:t>e model was to provide guidance for</w:t>
+      </w:r>
+      <w:r>
+        <w:rPr>
+          <w:rFonts w:ascii="Times New Roman" w:hAnsi="Times New Roman" w:cs="Times New Roman"/>
+          <w:sz w:val="24"/>
+          <w:szCs w:val="24"/>
+        </w:rPr>
+        <w:t xml:space="preserve"> Big Mountain Resort to set a</w:t>
       </w:r>
       <w:r>
         <w:rPr>
@@ -219,15 +275,55 @@
           <w:sz w:val="24"/>
           <w:szCs w:val="24"/>
         </w:rPr>
-        <w:t>After comparing a number of models to predict the ticket price, the random forest regressor emerged as the best model. This was due to its low cross-validation mean absolute error</w:t>
-      </w:r>
-      <w:r>
-        <w:rPr>
-          <w:rFonts w:ascii="Times New Roman" w:hAnsi="Times New Roman" w:cs="Times New Roman"/>
-          <w:sz w:val="24"/>
-          <w:szCs w:val="24"/>
-        </w:rPr>
-        <w:t xml:space="preserve"> and variability,</w:t>
+        <w:t>After comparing a number of models</w:t>
+      </w:r>
+      <w:r>
+        <w:rPr>
+          <w:rFonts w:ascii="Times New Roman" w:hAnsi="Times New Roman" w:cs="Times New Roman"/>
+          <w:sz w:val="24"/>
+          <w:szCs w:val="24"/>
+        </w:rPr>
+        <w:t xml:space="preserve"> built</w:t>
+      </w:r>
+      <w:r>
+        <w:rPr>
+          <w:rFonts w:ascii="Times New Roman" w:hAnsi="Times New Roman" w:cs="Times New Roman"/>
+          <w:sz w:val="24"/>
+          <w:szCs w:val="24"/>
+        </w:rPr>
+        <w:t xml:space="preserve"> to predict the ticket price, the random forest regressor emerged as the best model. This was due to its low cross-validation mean absolute error</w:t>
+      </w:r>
+      <w:r>
+        <w:rPr>
+          <w:rFonts w:ascii="Times New Roman" w:hAnsi="Times New Roman" w:cs="Times New Roman"/>
+          <w:sz w:val="24"/>
+          <w:szCs w:val="24"/>
+        </w:rPr>
+        <w:t xml:space="preserve"> and</w:t>
+      </w:r>
+      <w:r>
+        <w:rPr>
+          <w:rFonts w:ascii="Times New Roman" w:hAnsi="Times New Roman" w:cs="Times New Roman"/>
+          <w:sz w:val="24"/>
+          <w:szCs w:val="24"/>
+        </w:rPr>
+        <w:t xml:space="preserve"> low</w:t>
+      </w:r>
+      <w:r>
+        <w:rPr>
+          <w:rFonts w:ascii="Times New Roman" w:hAnsi="Times New Roman" w:cs="Times New Roman"/>
+          <w:sz w:val="24"/>
+          <w:szCs w:val="24"/>
+        </w:rPr>
+        <w:t xml:space="preserve"> </w:t>
+      </w:r>
+      <w:r>
+        <w:rPr>
+          <w:rFonts w:ascii="Times New Roman" w:hAnsi="Times New Roman" w:cs="Times New Roman"/>
+          <w:sz w:val="24"/>
+          <w:szCs w:val="24"/>
+        </w:rPr>
+        <w:t>variability,</w:t>
       </w:r>
       <w:r>
         <w:rPr>
@@ -317,7 +413,31 @@
           <w:sz w:val="24"/>
           <w:szCs w:val="24"/>
         </w:rPr>
-        <w:t xml:space="preserve"> it is obvious that Big Mountain Resort might be undercharging. Fig.1 below shows where Big Mountain sits amongst all resorts for price.</w:t>
+        <w:t xml:space="preserve"> it</w:t>
+      </w:r>
+      <w:r>
+        <w:rPr>
+          <w:rFonts w:ascii="Times New Roman" w:hAnsi="Times New Roman" w:cs="Times New Roman"/>
+          <w:sz w:val="24"/>
+          <w:szCs w:val="24"/>
+        </w:rPr>
+        <w:t xml:space="preserve"> was </w:t>
+      </w:r>
+      <w:r>
+        <w:rPr>
+          <w:rFonts w:ascii="Times New Roman" w:hAnsi="Times New Roman" w:cs="Times New Roman"/>
+          <w:sz w:val="24"/>
+          <w:szCs w:val="24"/>
+        </w:rPr>
+        <w:t>evident</w:t>
+      </w:r>
+      <w:r>
+        <w:rPr>
+          <w:rFonts w:ascii="Times New Roman" w:hAnsi="Times New Roman" w:cs="Times New Roman"/>
+          <w:sz w:val="24"/>
+          <w:szCs w:val="24"/>
+        </w:rPr>
+        <w:t xml:space="preserve"> that Big Mountain Resort might be undercharging. Fig.1 below shows where Big Mountain sits amongst all resorts for price.</w:t>
       </w:r>
     </w:p>
     <w:p>
@@ -478,7 +598,23 @@
           <w:sz w:val="24"/>
           <w:szCs w:val="24"/>
         </w:rPr>
-        <w:t xml:space="preserve"> A distribution of these facilities owned by the resorts with an indication of where Big Mountain Resort sits</w:t>
+        <w:t xml:space="preserve"> A </w:t>
+      </w:r>
+      <w:r>
+        <w:rPr>
+          <w:rFonts w:ascii="Times New Roman" w:hAnsi="Times New Roman" w:cs="Times New Roman"/>
+          <w:sz w:val="24"/>
+          <w:szCs w:val="24"/>
+        </w:rPr>
+        <w:t xml:space="preserve">histogram </w:t>
+      </w:r>
+      <w:r>
+        <w:rPr>
+          <w:rFonts w:ascii="Times New Roman" w:hAnsi="Times New Roman" w:cs="Times New Roman"/>
+          <w:sz w:val="24"/>
+          <w:szCs w:val="24"/>
+        </w:rPr>
+        <w:t>distribution of these facilities owned by the resorts with an indication of where Big Mountain Resort sits</w:t>
       </w:r>
       <w:r>
         <w:rPr>
@@ -552,6 +688,7 @@
           <w:sz w:val="24"/>
           <w:szCs w:val="24"/>
         </w:rPr>
+        <w:lastRenderedPageBreak/>
         <w:t xml:space="preserve">To have a better sense of how the facilities support ticket price, </w:t>
       </w:r>
       <w:r>
@@ -746,7 +883,25 @@
           <w:sz w:val="24"/>
           <w:szCs w:val="24"/>
         </w:rPr>
-        <w:t>chair lift, Scenario 3: Scenario +</w:t>
+        <w:t>chair lift, Scenario 3: Scenario</w:t>
+      </w:r>
+      <w:r>
+        <w:rPr>
+          <w:rFonts w:ascii="Times New Roman" w:hAnsi="Times New Roman" w:cs="Times New Roman"/>
+          <w:noProof/>
+          <w:sz w:val="24"/>
+          <w:szCs w:val="24"/>
+        </w:rPr>
+        <w:t xml:space="preserve"> 2</w:t>
+      </w:r>
+      <w:r>
+        <w:rPr>
+          <w:rFonts w:ascii="Times New Roman" w:hAnsi="Times New Roman" w:cs="Times New Roman"/>
+          <w:noProof/>
+          <w:sz w:val="24"/>
+          <w:szCs w:val="24"/>
+        </w:rPr>
+        <w:t xml:space="preserve"> +</w:t>
       </w:r>
       <w:r>
         <w:rPr>
@@ -854,7 +1009,25 @@
           <w:sz w:val="24"/>
           <w:szCs w:val="24"/>
         </w:rPr>
-        <w:t xml:space="preserve"> closures led to a big decrease in ticket price and revenue and others result</w:t>
+        <w:t xml:space="preserve"> closures led to a big decrease in ticket price and revenue</w:t>
+      </w:r>
+      <w:r>
+        <w:rPr>
+          <w:rFonts w:ascii="Times New Roman" w:hAnsi="Times New Roman" w:cs="Times New Roman"/>
+          <w:noProof/>
+          <w:sz w:val="24"/>
+          <w:szCs w:val="24"/>
+        </w:rPr>
+        <w:t>;</w:t>
+      </w:r>
+      <w:r>
+        <w:rPr>
+          <w:rFonts w:ascii="Times New Roman" w:hAnsi="Times New Roman" w:cs="Times New Roman"/>
+          <w:noProof/>
+          <w:sz w:val="24"/>
+          <w:szCs w:val="24"/>
+        </w:rPr>
+        <w:t xml:space="preserve"> and others result</w:t>
       </w:r>
       <w:r>
         <w:rPr>
@@ -901,6 +1074,78 @@
           <w:sz w:val="24"/>
           <w:szCs w:val="24"/>
         </w:rPr>
+        <w:t>s</w:t>
+      </w:r>
+      <w:r>
+        <w:rPr>
+          <w:rFonts w:ascii="Times New Roman" w:hAnsi="Times New Roman" w:cs="Times New Roman"/>
+          <w:noProof/>
+          <w:sz w:val="24"/>
+          <w:szCs w:val="24"/>
+        </w:rPr>
+        <w:t xml:space="preserve"> support for ticket price by $8.61 and an amount of $15</w:t>
+      </w:r>
+      <w:r>
+        <w:rPr>
+          <w:rFonts w:ascii="Times New Roman" w:hAnsi="Times New Roman" w:cs="Times New Roman"/>
+          <w:noProof/>
+          <w:sz w:val="24"/>
+          <w:szCs w:val="24"/>
+        </w:rPr>
+        <w:t>,</w:t>
+      </w:r>
+      <w:r>
+        <w:rPr>
+          <w:rFonts w:ascii="Times New Roman" w:hAnsi="Times New Roman" w:cs="Times New Roman"/>
+          <w:noProof/>
+          <w:sz w:val="24"/>
+          <w:szCs w:val="24"/>
+        </w:rPr>
+        <w:t>065</w:t>
+      </w:r>
+      <w:r>
+        <w:rPr>
+          <w:rFonts w:ascii="Times New Roman" w:hAnsi="Times New Roman" w:cs="Times New Roman"/>
+          <w:noProof/>
+          <w:sz w:val="24"/>
+          <w:szCs w:val="24"/>
+        </w:rPr>
+        <w:t>,</w:t>
+      </w:r>
+      <w:r>
+        <w:rPr>
+          <w:rFonts w:ascii="Times New Roman" w:hAnsi="Times New Roman" w:cs="Times New Roman"/>
+          <w:noProof/>
+          <w:sz w:val="24"/>
+          <w:szCs w:val="24"/>
+        </w:rPr>
+        <w:t>471. For Scenario 3</w:t>
+      </w:r>
+      <w:r>
+        <w:rPr>
+          <w:rFonts w:ascii="Times New Roman" w:hAnsi="Times New Roman" w:cs="Times New Roman"/>
+          <w:noProof/>
+          <w:sz w:val="24"/>
+          <w:szCs w:val="24"/>
+        </w:rPr>
+        <w:t>,</w:t>
+      </w:r>
+      <w:r>
+        <w:rPr>
+          <w:rFonts w:ascii="Times New Roman" w:hAnsi="Times New Roman" w:cs="Times New Roman"/>
+          <w:noProof/>
+          <w:sz w:val="24"/>
+          <w:szCs w:val="24"/>
+        </w:rPr>
+        <w:t xml:space="preserve"> support for ticket price increase</w:t>
+      </w:r>
+      <w:r>
+        <w:rPr>
+          <w:rFonts w:ascii="Times New Roman" w:hAnsi="Times New Roman" w:cs="Times New Roman"/>
+          <w:noProof/>
+          <w:sz w:val="24"/>
+          <w:szCs w:val="24"/>
+        </w:rPr>
         <w:t>d</w:t>
       </w:r>
       <w:r>
@@ -910,7 +1155,7 @@
           <w:sz w:val="24"/>
           <w:szCs w:val="24"/>
         </w:rPr>
-        <w:t xml:space="preserve"> support for ticket price by $8.61 and an amount of $15065471. For Scenario 3</w:t>
+        <w:t xml:space="preserve"> by $9.90 ($17</w:t>
       </w:r>
       <w:r>
         <w:rPr>
@@ -928,25 +1173,25 @@
           <w:sz w:val="24"/>
           <w:szCs w:val="24"/>
         </w:rPr>
-        <w:t xml:space="preserve"> support for ticket price increase</w:t>
-      </w:r>
-      <w:r>
-        <w:rPr>
-          <w:rFonts w:ascii="Times New Roman" w:hAnsi="Times New Roman" w:cs="Times New Roman"/>
-          <w:noProof/>
-          <w:sz w:val="24"/>
-          <w:szCs w:val="24"/>
-        </w:rPr>
-        <w:t>d</w:t>
-      </w:r>
-      <w:r>
-        <w:rPr>
-          <w:rFonts w:ascii="Times New Roman" w:hAnsi="Times New Roman" w:cs="Times New Roman"/>
-          <w:noProof/>
-          <w:sz w:val="24"/>
-          <w:szCs w:val="24"/>
-        </w:rPr>
-        <w:t xml:space="preserve"> by $9.90 ($17322717). </w:t>
+        <w:t>322</w:t>
+      </w:r>
+      <w:r>
+        <w:rPr>
+          <w:rFonts w:ascii="Times New Roman" w:hAnsi="Times New Roman" w:cs="Times New Roman"/>
+          <w:noProof/>
+          <w:sz w:val="24"/>
+          <w:szCs w:val="24"/>
+        </w:rPr>
+        <w:t>,</w:t>
+      </w:r>
+      <w:r>
+        <w:rPr>
+          <w:rFonts w:ascii="Times New Roman" w:hAnsi="Times New Roman" w:cs="Times New Roman"/>
+          <w:noProof/>
+          <w:sz w:val="24"/>
+          <w:szCs w:val="24"/>
+        </w:rPr>
+        <w:t xml:space="preserve">717). </w:t>
       </w:r>
       <w:r>
         <w:rPr>
@@ -1029,34 +1274,61 @@
           <w:sz w:val="24"/>
           <w:szCs w:val="24"/>
         </w:rPr>
-        <w:t xml:space="preserve"> minimal difference of the </w:t>
-      </w:r>
-      <w:r>
-        <w:rPr>
-          <w:rFonts w:ascii="Times New Roman" w:hAnsi="Times New Roman" w:cs="Times New Roman"/>
-          <w:noProof/>
-          <w:sz w:val="24"/>
-          <w:szCs w:val="24"/>
-        </w:rPr>
-        <w:t>price. Hence Scenario 2</w:t>
-      </w:r>
-      <w:r>
-        <w:rPr>
-          <w:rFonts w:ascii="Times New Roman" w:hAnsi="Times New Roman" w:cs="Times New Roman"/>
-          <w:noProof/>
-          <w:sz w:val="24"/>
-          <w:szCs w:val="24"/>
-        </w:rPr>
-        <w:t xml:space="preserve"> </w:t>
-      </w:r>
-      <w:r>
-        <w:rPr>
-          <w:rFonts w:ascii="Times New Roman" w:hAnsi="Times New Roman" w:cs="Times New Roman"/>
-          <w:noProof/>
-          <w:sz w:val="24"/>
-          <w:szCs w:val="24"/>
-        </w:rPr>
-        <w:t>is</w:t>
+        <w:t xml:space="preserve"> minimal difference</w:t>
+      </w:r>
+      <w:r>
+        <w:rPr>
+          <w:rFonts w:ascii="Times New Roman" w:hAnsi="Times New Roman" w:cs="Times New Roman"/>
+          <w:noProof/>
+          <w:sz w:val="24"/>
+          <w:szCs w:val="24"/>
+        </w:rPr>
+        <w:t xml:space="preserve"> in</w:t>
+      </w:r>
+      <w:r>
+        <w:rPr>
+          <w:rFonts w:ascii="Times New Roman" w:hAnsi="Times New Roman" w:cs="Times New Roman"/>
+          <w:noProof/>
+          <w:sz w:val="24"/>
+          <w:szCs w:val="24"/>
+        </w:rPr>
+        <w:t xml:space="preserve"> the </w:t>
+      </w:r>
+      <w:r>
+        <w:rPr>
+          <w:rFonts w:ascii="Times New Roman" w:hAnsi="Times New Roman" w:cs="Times New Roman"/>
+          <w:noProof/>
+          <w:sz w:val="24"/>
+          <w:szCs w:val="24"/>
+        </w:rPr>
+        <w:t>price. Hence</w:t>
+      </w:r>
+      <w:r>
+        <w:rPr>
+          <w:rFonts w:ascii="Times New Roman" w:hAnsi="Times New Roman" w:cs="Times New Roman"/>
+          <w:noProof/>
+          <w:sz w:val="24"/>
+          <w:szCs w:val="24"/>
+        </w:rPr>
+        <w:t>,</w:t>
+      </w:r>
+      <w:r>
+        <w:rPr>
+          <w:rFonts w:ascii="Times New Roman" w:hAnsi="Times New Roman" w:cs="Times New Roman"/>
+          <w:noProof/>
+          <w:sz w:val="24"/>
+          <w:szCs w:val="24"/>
+        </w:rPr>
+        <w:t xml:space="preserve"> Scenario 2</w:t>
+      </w:r>
+      <w:r>
+        <w:rPr>
+          <w:rFonts w:ascii="Times New Roman" w:hAnsi="Times New Roman" w:cs="Times New Roman"/>
+          <w:noProof/>
+          <w:sz w:val="24"/>
+          <w:szCs w:val="24"/>
+        </w:rPr>
+        <w:t xml:space="preserve"> was</w:t>
       </w:r>
       <w:r>
         <w:rPr>
@@ -1083,7 +1355,25 @@
           <w:sz w:val="24"/>
           <w:szCs w:val="24"/>
         </w:rPr>
-        <w:t xml:space="preserve"> it is therefore advisable for Big Mountain Resort to </w:t>
+        <w:t xml:space="preserve"> it</w:t>
+      </w:r>
+      <w:r>
+        <w:rPr>
+          <w:rFonts w:ascii="Times New Roman" w:hAnsi="Times New Roman" w:cs="Times New Roman"/>
+          <w:noProof/>
+          <w:sz w:val="24"/>
+          <w:szCs w:val="24"/>
+        </w:rPr>
+        <w:t xml:space="preserve"> was</w:t>
+      </w:r>
+      <w:r>
+        <w:rPr>
+          <w:rFonts w:ascii="Times New Roman" w:hAnsi="Times New Roman" w:cs="Times New Roman"/>
+          <w:noProof/>
+          <w:sz w:val="24"/>
+          <w:szCs w:val="24"/>
+        </w:rPr>
+        <w:t xml:space="preserve"> therefore advisable for Big Mountain Resort to </w:t>
       </w:r>
       <w:r>
         <w:rPr>
@@ -1130,7 +1420,79 @@
           <w:sz w:val="24"/>
           <w:szCs w:val="24"/>
         </w:rPr>
-        <w:t>Scenario increases ticket price by $8.61 and the price predicted before considering the Scenarios is $95.87, conclusion can be drawn that a ticket price of $104.48 is what the model suggests for Big Mountain Resort based on the facilities.</w:t>
+        <w:t>Scenario increases ticket price by $8.61 and the price predicted before considering the Scenarios</w:t>
+      </w:r>
+      <w:r>
+        <w:rPr>
+          <w:rFonts w:ascii="Times New Roman" w:hAnsi="Times New Roman" w:cs="Times New Roman"/>
+          <w:noProof/>
+          <w:sz w:val="24"/>
+          <w:szCs w:val="24"/>
+        </w:rPr>
+        <w:t xml:space="preserve"> was</w:t>
+      </w:r>
+      <w:r>
+        <w:rPr>
+          <w:rFonts w:ascii="Times New Roman" w:hAnsi="Times New Roman" w:cs="Times New Roman"/>
+          <w:noProof/>
+          <w:sz w:val="24"/>
+          <w:szCs w:val="24"/>
+        </w:rPr>
+        <w:t xml:space="preserve"> $95.87, conclusion</w:t>
+      </w:r>
+      <w:r>
+        <w:rPr>
+          <w:rFonts w:ascii="Times New Roman" w:hAnsi="Times New Roman" w:cs="Times New Roman"/>
+          <w:noProof/>
+          <w:sz w:val="24"/>
+          <w:szCs w:val="24"/>
+        </w:rPr>
+        <w:t xml:space="preserve"> was</w:t>
+      </w:r>
+      <w:r>
+        <w:rPr>
+          <w:rFonts w:ascii="Times New Roman" w:hAnsi="Times New Roman" w:cs="Times New Roman"/>
+          <w:noProof/>
+          <w:sz w:val="24"/>
+          <w:szCs w:val="24"/>
+        </w:rPr>
+        <w:t xml:space="preserve"> drawn that a ticket price of $104.48 </w:t>
+      </w:r>
+      <w:r>
+        <w:rPr>
+          <w:rFonts w:ascii="Times New Roman" w:hAnsi="Times New Roman" w:cs="Times New Roman"/>
+          <w:noProof/>
+          <w:sz w:val="24"/>
+          <w:szCs w:val="24"/>
+        </w:rPr>
+        <w:t>was</w:t>
+      </w:r>
+      <w:r>
+        <w:rPr>
+          <w:rFonts w:ascii="Times New Roman" w:hAnsi="Times New Roman" w:cs="Times New Roman"/>
+          <w:noProof/>
+          <w:sz w:val="24"/>
+          <w:szCs w:val="24"/>
+        </w:rPr>
+        <w:t xml:space="preserve"> what the model suggest</w:t>
+      </w:r>
+      <w:r>
+        <w:rPr>
+          <w:rFonts w:ascii="Times New Roman" w:hAnsi="Times New Roman" w:cs="Times New Roman"/>
+          <w:noProof/>
+          <w:sz w:val="24"/>
+          <w:szCs w:val="24"/>
+        </w:rPr>
+        <w:t>ed</w:t>
+      </w:r>
+      <w:r>
+        <w:rPr>
+          <w:rFonts w:ascii="Times New Roman" w:hAnsi="Times New Roman" w:cs="Times New Roman"/>
+          <w:noProof/>
+          <w:sz w:val="24"/>
+          <w:szCs w:val="24"/>
+        </w:rPr>
+        <w:t xml:space="preserve"> for Big Mountain Resort based on the facilities.</w:t>
       </w:r>
       <w:r>
         <w:rPr>

</xml_diff>